<commit_message>
Edited Abstrak from the latest kesimpulan
</commit_message>
<xml_diff>
--- a/Per BAB/Abstrak.docx
+++ b/Per BAB/Abstrak.docx
@@ -71,8 +71,6 @@
         </w:rPr>
         <w:t>r,Order,Geocode,Reverse Geocode</w:t>
       </w:r>
-      <w:bookmarkStart w:id="0" w:name="_GoBack"/>
-      <w:bookmarkEnd w:id="0"/>
     </w:p>
     <w:p>
       <w:pPr>
@@ -322,84 +320,14 @@
           <w:rFonts w:ascii="Times New Roman" w:hAnsi="Times New Roman" w:cs="Times New Roman"/>
           <w:b w:val="0"/>
         </w:rPr>
-        <w:t xml:space="preserve"> tidak te</w:t>
-      </w:r>
-      <w:r>
-        <w:rPr>
-          <w:rFonts w:ascii="Times New Roman" w:hAnsi="Times New Roman" w:cs="Times New Roman"/>
-          <w:b w:val="0"/>
-        </w:rPr>
-        <w:t>rlalu akurat</w:t>
-      </w:r>
-      <w:r>
-        <w:rPr>
-          <w:rFonts w:ascii="Times New Roman" w:hAnsi="Times New Roman" w:cs="Times New Roman"/>
-          <w:b w:val="0"/>
-        </w:rPr>
-        <w:t xml:space="preserve"> dan memiliki keakurasian sekitar 30% - 40%</w:t>
-      </w:r>
-      <w:r>
-        <w:rPr>
-          <w:rFonts w:ascii="Times New Roman" w:hAnsi="Times New Roman" w:cs="Times New Roman"/>
-          <w:b w:val="0"/>
-        </w:rPr>
-        <w:t xml:space="preserve"> dikarenakan dalam mendapatkan lokasi tersebut si pemesan harus berdiam diri di tempat yang di tentukan agar dapat terdeteksi sedang berada di meja nomor berapa.</w:t>
-      </w:r>
-      <w:r>
-        <w:rPr>
-          <w:rFonts w:ascii="Times New Roman" w:hAnsi="Times New Roman" w:cs="Times New Roman"/>
-          <w:b w:val="0"/>
-        </w:rPr>
-        <w:t xml:space="preserve"> Berbeda dengan aplikasi GOJEK yang mengambil lokasi secara terus menerus, di penelitian ini kami hanya mengambil lokasi </w:t>
-      </w:r>
-      <w:r>
-        <w:rPr>
-          <w:rFonts w:ascii="Times New Roman" w:hAnsi="Times New Roman" w:cs="Times New Roman"/>
-          <w:b w:val="0"/>
-        </w:rPr>
-        <w:t>costumer</w:t>
-      </w:r>
-      <w:r>
-        <w:rPr>
-          <w:rFonts w:ascii="Times New Roman" w:hAnsi="Times New Roman" w:cs="Times New Roman"/>
-          <w:b w:val="0"/>
-        </w:rPr>
-        <w:t xml:space="preserve"> satu kali saat mereka mengorder makanan, lalu dalam penerapan lokasi nya juga b</w:t>
-      </w:r>
-      <w:r>
-        <w:rPr>
-          <w:rFonts w:ascii="Times New Roman" w:hAnsi="Times New Roman" w:cs="Times New Roman"/>
-          <w:b w:val="0"/>
-        </w:rPr>
-        <w:t>erbeda dengan GOJEK yang memiliki area pemesanan yang luas (toko dengan pembeli),</w:t>
-      </w:r>
-      <w:r>
-        <w:rPr>
-          <w:rFonts w:ascii="Times New Roman" w:hAnsi="Times New Roman" w:cs="Times New Roman"/>
-          <w:b w:val="0"/>
-        </w:rPr>
-        <w:t xml:space="preserve"> sementara objek</w:t>
-      </w:r>
-      <w:r>
-        <w:rPr>
-          <w:rFonts w:ascii="Times New Roman" w:hAnsi="Times New Roman" w:cs="Times New Roman"/>
-          <w:b w:val="0"/>
-        </w:rPr>
-        <w:t xml:space="preserve"> di penelitian ini area pemesanan hanya sekitar dari meja makan </w:t>
-      </w:r>
-      <w:r>
-        <w:rPr>
-          <w:rFonts w:ascii="Times New Roman" w:hAnsi="Times New Roman" w:cs="Times New Roman"/>
-          <w:b w:val="0"/>
-        </w:rPr>
-        <w:t>costumer</w:t>
-      </w:r>
-      <w:r>
-        <w:rPr>
-          <w:rFonts w:ascii="Times New Roman" w:hAnsi="Times New Roman" w:cs="Times New Roman"/>
-          <w:b w:val="0"/>
-        </w:rPr>
-        <w:t xml:space="preserve"> ke meja kasir.</w:t>
+        <w:t xml:space="preserve"> tidak </w:t>
+      </w:r>
+      <w:r>
+        <w:rPr>
+          <w:rFonts w:ascii="Times New Roman" w:hAnsi="Times New Roman" w:cs="Times New Roman"/>
+          <w:b w:val="0"/>
+        </w:rPr>
+        <w:t>sesuai dari koordinat yang diterapkan pada saat pengambilan data koordinat tiap meja, dikarenakan koordinat yang berubah seiring berjalan nya waktu. Perubahan koordinat ini sangat berpengaruh pada penelitian ini dikarenakan dalam penelitian ini menggunakan titik koordinat yang menggunakan angka koordinat terkecil dikarenakan kecil nya objek penelitian sehingga perubahan koordinat sekecil apapun dapat berpengaruh besar dalam pendeteksian koordinat. Perubahan ini terjadi dikarenakan lempeng bumi yang terus bergerak sehingga mengalami perubahan tata letak permukaan bumi, hal ini berpengaruh terhadap GPS dikarenakan GPS mengambil gambar dari permukaan bumi untuk acuan koordinat lokasi. Perubahan permukaan bumi ini terjadi konsisten setiap hari, bulan, dan tahun. Gempa bumi dan berbagai bencana alam juga sangat bepengaruh terhadap perubahan permukaan bumi sehingga tidak dapat dihitung secara pasti berapa meter tiap hari, bulan, tahun permukaan bumi berubah .</w:t>
       </w:r>
     </w:p>
     <w:p>
@@ -409,14 +337,160 @@
           <w:b w:val="0"/>
         </w:rPr>
       </w:pPr>
-    </w:p>
-    <w:p>
-      <w:pPr>
-        <w:rPr>
-          <w:rFonts w:ascii="Times New Roman" w:hAnsi="Times New Roman" w:cs="Times New Roman"/>
-          <w:b w:val="0"/>
-        </w:rPr>
-      </w:pPr>
+      <w:r>
+        <w:rPr>
+          <w:rFonts w:ascii="Times New Roman" w:hAnsi="Times New Roman" w:cs="Times New Roman"/>
+          <w:b w:val="0"/>
+        </w:rPr>
+        <w:t xml:space="preserve">Selain perubahan koordinat aplikasi pada penelitian ini akan dinilai kurang akurat dalam mendeteksi koordinat tempat </w:t>
+      </w:r>
+      <w:r>
+        <w:rPr>
+          <w:rFonts w:ascii="Times New Roman" w:hAnsi="Times New Roman" w:cs="Times New Roman"/>
+          <w:b w:val="0"/>
+          <w:i/>
+        </w:rPr>
+        <w:t>costumer</w:t>
+      </w:r>
+      <w:r>
+        <w:rPr>
+          <w:rFonts w:ascii="Times New Roman" w:hAnsi="Times New Roman" w:cs="Times New Roman"/>
+          <w:b w:val="0"/>
+          <w:i/>
+        </w:rPr>
+        <w:t xml:space="preserve"> </w:t>
+      </w:r>
+      <w:r>
+        <w:rPr>
+          <w:rFonts w:ascii="Times New Roman" w:hAnsi="Times New Roman" w:cs="Times New Roman"/>
+          <w:b w:val="0"/>
+        </w:rPr>
+        <w:t xml:space="preserve">duduk dikarenakan </w:t>
+      </w:r>
+      <w:r>
+        <w:rPr>
+          <w:rFonts w:ascii="Times New Roman" w:hAnsi="Times New Roman" w:cs="Times New Roman"/>
+          <w:b w:val="0"/>
+        </w:rPr>
+        <w:t>ukuran objek yang kecil sehingga koordinat akan sering melompat-lompat dan</w:t>
+      </w:r>
+      <w:r>
+        <w:rPr>
+          <w:rFonts w:ascii="Times New Roman" w:hAnsi="Times New Roman" w:cs="Times New Roman"/>
+          <w:b w:val="0"/>
+        </w:rPr>
+        <w:t xml:space="preserve"> </w:t>
+      </w:r>
+      <w:r>
+        <w:rPr>
+          <w:rFonts w:ascii="Times New Roman" w:hAnsi="Times New Roman" w:cs="Times New Roman"/>
+          <w:b w:val="0"/>
+          <w:i/>
+        </w:rPr>
+        <w:t>costumer</w:t>
+      </w:r>
+      <w:r>
+        <w:rPr>
+          <w:rFonts w:ascii="Times New Roman" w:hAnsi="Times New Roman" w:cs="Times New Roman"/>
+          <w:b w:val="0"/>
+        </w:rPr>
+        <w:t xml:space="preserve"> harus berdiam diri di tempat yang di tentukan agar dapat terdeteksi sedang berada di meja nomor berapa.</w:t>
+      </w:r>
+      <w:r>
+        <w:rPr>
+          <w:rFonts w:ascii="Times New Roman" w:hAnsi="Times New Roman" w:cs="Times New Roman"/>
+          <w:b w:val="0"/>
+        </w:rPr>
+        <w:t xml:space="preserve"> Berbeda dengan aplikasi GOJEK yang mengambil lokasi secara terus menerus, di penelitian ini kami hanya mengambil lokasi </w:t>
+      </w:r>
+      <w:r>
+        <w:rPr>
+          <w:rFonts w:ascii="Times New Roman" w:hAnsi="Times New Roman" w:cs="Times New Roman"/>
+          <w:b w:val="0"/>
+        </w:rPr>
+        <w:t>costumer</w:t>
+      </w:r>
+      <w:r>
+        <w:rPr>
+          <w:rFonts w:ascii="Times New Roman" w:hAnsi="Times New Roman" w:cs="Times New Roman"/>
+          <w:b w:val="0"/>
+        </w:rPr>
+        <w:t xml:space="preserve"> </w:t>
+      </w:r>
+      <w:r>
+        <w:rPr>
+          <w:rFonts w:ascii="Times New Roman" w:hAnsi="Times New Roman" w:cs="Times New Roman"/>
+          <w:b w:val="0"/>
+        </w:rPr>
+        <w:t>beberpa</w:t>
+      </w:r>
+      <w:r>
+        <w:rPr>
+          <w:rFonts w:ascii="Times New Roman" w:hAnsi="Times New Roman" w:cs="Times New Roman"/>
+          <w:b w:val="0"/>
+        </w:rPr>
+        <w:t xml:space="preserve"> kali saat mereka </w:t>
+      </w:r>
+      <w:r>
+        <w:rPr>
+          <w:rFonts w:ascii="Times New Roman" w:hAnsi="Times New Roman" w:cs="Times New Roman"/>
+          <w:b w:val="0"/>
+          <w:i/>
+        </w:rPr>
+        <w:t>login</w:t>
+      </w:r>
+      <w:r>
+        <w:rPr>
+          <w:rFonts w:ascii="Times New Roman" w:hAnsi="Times New Roman" w:cs="Times New Roman"/>
+          <w:b w:val="0"/>
+        </w:rPr>
+        <w:t xml:space="preserve"> ke dalam aplikasi</w:t>
+      </w:r>
+      <w:r>
+        <w:rPr>
+          <w:rFonts w:ascii="Times New Roman" w:hAnsi="Times New Roman" w:cs="Times New Roman"/>
+          <w:b w:val="0"/>
+        </w:rPr>
+        <w:t>, lalu dalam penerapan lokasi nya juga b</w:t>
+      </w:r>
+      <w:r>
+        <w:rPr>
+          <w:rFonts w:ascii="Times New Roman" w:hAnsi="Times New Roman" w:cs="Times New Roman"/>
+          <w:b w:val="0"/>
+        </w:rPr>
+        <w:t>erbeda dengan GOJEK yang memiliki area pemesanan yang luas (toko dengan pembeli),</w:t>
+      </w:r>
+      <w:r>
+        <w:rPr>
+          <w:rFonts w:ascii="Times New Roman" w:hAnsi="Times New Roman" w:cs="Times New Roman"/>
+          <w:b w:val="0"/>
+        </w:rPr>
+        <w:t xml:space="preserve"> sementara objek</w:t>
+      </w:r>
+      <w:r>
+        <w:rPr>
+          <w:rFonts w:ascii="Times New Roman" w:hAnsi="Times New Roman" w:cs="Times New Roman"/>
+          <w:b w:val="0"/>
+        </w:rPr>
+        <w:t xml:space="preserve"> di penelitian ini area pemesanan hanya sekitar dari meja makan </w:t>
+      </w:r>
+      <w:r>
+        <w:rPr>
+          <w:rFonts w:ascii="Times New Roman" w:hAnsi="Times New Roman" w:cs="Times New Roman"/>
+          <w:b w:val="0"/>
+          <w:i/>
+        </w:rPr>
+        <w:t>costumer</w:t>
+      </w:r>
+      <w:r>
+        <w:rPr>
+          <w:rFonts w:ascii="Times New Roman" w:hAnsi="Times New Roman" w:cs="Times New Roman"/>
+          <w:b w:val="0"/>
+        </w:rPr>
+        <w:t xml:space="preserve"> ke meja kasir.</w:t>
+      </w:r>
+      <w:bookmarkStart w:id="0" w:name="_GoBack"/>
+      <w:bookmarkEnd w:id="0"/>
     </w:p>
     <w:sectPr>
       <w:pgSz w:w="12240" w:h="15840"/>

</xml_diff>